<commit_message>
Add logo and banner new version #2
</commit_message>
<xml_diff>
--- a/Reparto_tareas.docx
+++ b/Reparto_tareas.docx
@@ -48,7 +48,12 @@
         <w:t>Logo 1</w:t>
       </w:r>
       <w:r>
-        <w:t xml:space="preserve"> (04-12-2015)</w:t>
+        <w:t xml:space="preserve"> (10</w:t>
+      </w:r>
+      <w:bookmarkStart w:id="0" w:name="_GoBack"/>
+      <w:bookmarkEnd w:id="0"/>
+      <w:r>
+        <w:t>-12-2015)</w:t>
       </w:r>
     </w:p>
     <w:p>
@@ -60,10 +65,7 @@
         </w:numPr>
       </w:pPr>
       <w:r>
-        <w:t>Animación CSS3 5</w:t>
-      </w:r>
-      <w:r>
-        <w:t xml:space="preserve"> (20 – 12 - 2015)</w:t>
+        <w:t>Animación CSS3 5 (20 – 12 - 2015)</w:t>
       </w:r>
     </w:p>
     <w:p>
@@ -119,10 +121,7 @@
         </w:numPr>
       </w:pPr>
       <w:r>
-        <w:t>Guía estilos 4</w:t>
-      </w:r>
-      <w:r>
-        <w:t xml:space="preserve"> (</w:t>
+        <w:t>Guía estilos 4 (</w:t>
       </w:r>
       <w:r>
         <w:t>13</w:t>
@@ -140,13 +139,7 @@
         </w:numPr>
       </w:pPr>
       <w:r>
-        <w:t>Mapa web 2</w:t>
-      </w:r>
-      <w:r>
-        <w:t xml:space="preserve"> </w:t>
-      </w:r>
-      <w:r>
-        <w:t>(1</w:t>
+        <w:t>Mapa web 2 (1</w:t>
       </w:r>
       <w:r>
         <w:t>3</w:t>
@@ -167,12 +160,7 @@
         <w:t>Formulario de contacto 5</w:t>
       </w:r>
       <w:r>
-        <w:t xml:space="preserve"> (27-12-2015</w:t>
-      </w:r>
-      <w:bookmarkStart w:id="0" w:name="_GoBack"/>
-      <w:bookmarkEnd w:id="0"/>
-      <w:r>
-        <w:t>)</w:t>
+        <w:t xml:space="preserve"> (27-12-2015)</w:t>
       </w:r>
     </w:p>
     <w:p>

</xml_diff>